<commit_message>
Ajout du plan de test
</commit_message>
<xml_diff>
--- a/Plan_de_test.docx
+++ b/Plan_de_test.docx
@@ -4059,28 +4059,7 @@
                 <w:color w:val="auto"/>
                 <w:u w:val="none"/>
               </w:rPr>
-              <w:t xml:space="preserve"> </w:t>
-            </w:r>
-            <w:r>
-              <w:rPr>
-                <w:color w:val="auto"/>
-                <w:u w:val="none"/>
-              </w:rPr>
-              <w:t xml:space="preserve">en </w:t>
-            </w:r>
-            <w:r>
-              <w:rPr>
-                <w:color w:val="auto"/>
-                <w:u w:val="none"/>
-              </w:rPr>
-              <w:t>créant</w:t>
-            </w:r>
-            <w:r>
-              <w:rPr>
-                <w:color w:val="auto"/>
-                <w:u w:val="none"/>
-              </w:rPr>
-              <w:t xml:space="preserve"> un utilisateur</w:t>
+              <w:t xml:space="preserve"> en créant un utilisateur</w:t>
             </w:r>
           </w:p>
         </w:tc>
@@ -4306,28 +4285,7 @@
                 <w:color w:val="auto"/>
                 <w:u w:val="none"/>
               </w:rPr>
-              <w:t xml:space="preserve">Vérification du fonctionnement lorsqu’un champ du formulaire est oublié </w:t>
-            </w:r>
-            <w:r>
-              <w:rPr>
-                <w:color w:val="auto"/>
-                <w:u w:val="none"/>
-              </w:rPr>
-              <w:t xml:space="preserve">en </w:t>
-            </w:r>
-            <w:r>
-              <w:rPr>
-                <w:color w:val="auto"/>
-                <w:u w:val="none"/>
-              </w:rPr>
-              <w:t>créant</w:t>
-            </w:r>
-            <w:r>
-              <w:rPr>
-                <w:color w:val="auto"/>
-                <w:u w:val="none"/>
-              </w:rPr>
-              <w:t xml:space="preserve"> un utilisateur</w:t>
+              <w:t>Vérification du fonctionnement lorsqu’un champ du formulaire est oublié en créant un utilisateur</w:t>
             </w:r>
           </w:p>
         </w:tc>
@@ -5015,21 +4973,7 @@
                 <w:color w:val="auto"/>
                 <w:u w:val="none"/>
               </w:rPr>
-              <w:t xml:space="preserve"> L’email</w:t>
-            </w:r>
-            <w:r>
-              <w:rPr>
-                <w:color w:val="auto"/>
-                <w:u w:val="none"/>
-              </w:rPr>
-              <w:t xml:space="preserve"> ou le nom d'utilisateur existe </w:t>
-            </w:r>
-            <w:r>
-              <w:rPr>
-                <w:color w:val="auto"/>
-                <w:u w:val="none"/>
-              </w:rPr>
-              <w:t>déjà</w:t>
+              <w:t xml:space="preserve"> L’email ou le nom d'utilisateur existe déjà</w:t>
             </w:r>
             <w:r>
               <w:rPr>
@@ -5199,14 +5143,7 @@
                 <w:color w:val="auto"/>
                 <w:u w:val="none"/>
               </w:rPr>
-              <w:t>Email ou mot de passe incorrect</w:t>
-            </w:r>
-            <w:r>
-              <w:rPr>
-                <w:color w:val="auto"/>
-                <w:u w:val="none"/>
-              </w:rPr>
-              <w:t> »</w:t>
+              <w:t>Email ou mot de passe incorrect »</w:t>
             </w:r>
           </w:p>
         </w:tc>
@@ -5348,14 +5285,7 @@
                 <w:color w:val="auto"/>
                 <w:u w:val="none"/>
               </w:rPr>
-              <w:t>Email ou mot de passe incorrect</w:t>
-            </w:r>
-            <w:r>
-              <w:rPr>
-                <w:color w:val="auto"/>
-                <w:u w:val="none"/>
-              </w:rPr>
-              <w:t> »</w:t>
+              <w:t>Email ou mot de passe incorrect »</w:t>
             </w:r>
           </w:p>
         </w:tc>
@@ -9044,14 +8974,7 @@
                 <w:color w:val="auto"/>
                 <w:u w:val="none"/>
               </w:rPr>
-              <w:t xml:space="preserve">Vérifions le fonctionnement lorsqu’on </w:t>
-            </w:r>
-            <w:r>
-              <w:rPr>
-                <w:color w:val="auto"/>
-                <w:u w:val="none"/>
-              </w:rPr>
-              <w:t>met à jour un véhicule inexistant</w:t>
+              <w:t>Vérifions le fonctionnement lorsqu’on met à jour un véhicule inexistant</w:t>
             </w:r>
           </w:p>
         </w:tc>
@@ -9117,14 +9040,7 @@
                 <w:color w:val="auto"/>
                 <w:u w:val="none"/>
               </w:rPr>
-              <w:t xml:space="preserve">Nous simulons une </w:t>
-            </w:r>
-            <w:r>
-              <w:rPr>
-                <w:color w:val="auto"/>
-                <w:u w:val="none"/>
-              </w:rPr>
-              <w:t xml:space="preserve">mise a jour pour un </w:t>
+              <w:t xml:space="preserve">Nous simulons une mise a jour pour un </w:t>
             </w:r>
             <w:proofErr w:type="spellStart"/>
             <w:r>
@@ -9140,14 +9056,7 @@
                 <w:color w:val="auto"/>
                 <w:u w:val="none"/>
               </w:rPr>
-              <w:t xml:space="preserve"> dont l’ID est inexistant</w:t>
-            </w:r>
-            <w:r>
-              <w:rPr>
-                <w:color w:val="auto"/>
-                <w:u w:val="none"/>
-              </w:rPr>
-              <w:t xml:space="preserve"> </w:t>
+              <w:t xml:space="preserve"> dont l’ID est inexistant </w:t>
             </w:r>
           </w:p>
         </w:tc>
@@ -9216,21 +9125,7 @@
                 <w:color w:val="auto"/>
                 <w:u w:val="none"/>
               </w:rPr>
-              <w:t xml:space="preserve">Vérifions le fonctionnement en </w:t>
-            </w:r>
-            <w:r>
-              <w:rPr>
-                <w:color w:val="auto"/>
-                <w:u w:val="none"/>
-              </w:rPr>
-              <w:t>voulant mettre à jour dont</w:t>
-            </w:r>
-            <w:r>
-              <w:rPr>
-                <w:color w:val="auto"/>
-                <w:u w:val="none"/>
-              </w:rPr>
-              <w:t xml:space="preserve"> </w:t>
+              <w:t xml:space="preserve">Vérifions le fonctionnement en voulant mettre à jour dont </w:t>
             </w:r>
             <w:proofErr w:type="spellStart"/>
             <w:r>
@@ -9238,14 +9133,7 @@
                 <w:color w:val="auto"/>
                 <w:u w:val="none"/>
               </w:rPr>
-              <w:t>l’</w:t>
-            </w:r>
-            <w:r>
-              <w:rPr>
-                <w:color w:val="auto"/>
-                <w:u w:val="none"/>
-              </w:rPr>
-              <w:t>Id</w:t>
+              <w:t>l’Id</w:t>
             </w:r>
             <w:proofErr w:type="spellEnd"/>
             <w:r>
@@ -9253,14 +9141,7 @@
                 <w:color w:val="auto"/>
                 <w:u w:val="none"/>
               </w:rPr>
-              <w:t xml:space="preserve"> est</w:t>
-            </w:r>
-            <w:r>
-              <w:rPr>
-                <w:color w:val="auto"/>
-                <w:u w:val="none"/>
-              </w:rPr>
-              <w:t xml:space="preserve"> non valide</w:t>
+              <w:t xml:space="preserve"> est non valide</w:t>
             </w:r>
           </w:p>
         </w:tc>
@@ -9304,21 +9185,7 @@
                 <w:color w:val="auto"/>
                 <w:u w:val="none"/>
               </w:rPr>
-              <w:t>Message d’erreur serveur « </w:t>
-            </w:r>
-            <w:r>
-              <w:rPr>
-                <w:color w:val="auto"/>
-                <w:u w:val="none"/>
-              </w:rPr>
-              <w:t>Véhicule</w:t>
-            </w:r>
-            <w:r>
-              <w:rPr>
-                <w:color w:val="auto"/>
-                <w:u w:val="none"/>
-              </w:rPr>
-              <w:t xml:space="preserve"> non trouvé »</w:t>
+              <w:t>Message d’erreur serveur « Véhicule non trouvé »</w:t>
             </w:r>
           </w:p>
         </w:tc>
@@ -9340,14 +9207,23 @@
                 <w:color w:val="auto"/>
                 <w:u w:val="none"/>
               </w:rPr>
-              <w:t xml:space="preserve">Nous simulons une </w:t>
-            </w:r>
-            <w:r>
-              <w:rPr>
-                <w:color w:val="auto"/>
-                <w:u w:val="none"/>
-              </w:rPr>
-              <w:t xml:space="preserve">mise a jour d’un </w:t>
+              <w:t xml:space="preserve">Nous simulons une mise </w:t>
+            </w:r>
+            <w:proofErr w:type="spellStart"/>
+            <w:r>
+              <w:rPr>
+                <w:color w:val="auto"/>
+                <w:u w:val="none"/>
+              </w:rPr>
+              <w:t>a</w:t>
+            </w:r>
+            <w:proofErr w:type="spellEnd"/>
+            <w:r>
+              <w:rPr>
+                <w:color w:val="auto"/>
+                <w:u w:val="none"/>
+              </w:rPr>
+              <w:t xml:space="preserve"> jour d’un </w:t>
             </w:r>
             <w:proofErr w:type="spellStart"/>
             <w:r>
@@ -9569,14 +9445,7 @@
                 <w:color w:val="auto"/>
                 <w:u w:val="none"/>
               </w:rPr>
-              <w:t xml:space="preserve"> jour</w:t>
-            </w:r>
-            <w:r>
-              <w:rPr>
-                <w:color w:val="auto"/>
-                <w:u w:val="none"/>
-              </w:rPr>
-              <w:t> » et affichage du véhicule</w:t>
+              <w:t xml:space="preserve"> jour » et affichage du véhicule</w:t>
             </w:r>
           </w:p>
         </w:tc>
@@ -9607,14 +9476,7 @@
                 <w:u w:val="none"/>
               </w:rPr>
               <w:lastRenderedPageBreak/>
-              <w:t xml:space="preserve">recherche avec l’ID d’un véhicule </w:t>
-            </w:r>
-            <w:r>
-              <w:rPr>
-                <w:color w:val="auto"/>
-                <w:u w:val="none"/>
-              </w:rPr>
-              <w:t xml:space="preserve">avant de le mettre </w:t>
+              <w:t xml:space="preserve">recherche avec l’ID d’un véhicule avant de le mettre </w:t>
             </w:r>
             <w:r>
               <w:rPr>
@@ -9885,14 +9747,7 @@
                 <w:color w:val="auto"/>
                 <w:u w:val="none"/>
               </w:rPr>
-              <w:t>Vérifions le fonctionnement lorsqu’on n’ajoute pas d</w:t>
-            </w:r>
-            <w:r>
-              <w:rPr>
-                <w:color w:val="auto"/>
-                <w:u w:val="none"/>
-              </w:rPr>
-              <w:t>e numéro d’immatriculation</w:t>
+              <w:t>Vérifions le fonctionnement lorsqu’on n’ajoute pas de numéro d’immatriculation</w:t>
             </w:r>
           </w:p>
         </w:tc>
@@ -9958,35 +9813,7 @@
                 <w:color w:val="auto"/>
                 <w:u w:val="none"/>
               </w:rPr>
-              <w:t xml:space="preserve">Nous simulons une recherche sans avoir au prealable ajouter </w:t>
-            </w:r>
-            <w:r>
-              <w:rPr>
-                <w:color w:val="auto"/>
-                <w:u w:val="none"/>
-              </w:rPr>
-              <w:t xml:space="preserve">le </w:t>
-            </w:r>
-            <w:r>
-              <w:rPr>
-                <w:color w:val="auto"/>
-                <w:u w:val="none"/>
-              </w:rPr>
-              <w:t>numéro d’immatriculation</w:t>
-            </w:r>
-            <w:r>
-              <w:rPr>
-                <w:color w:val="auto"/>
-                <w:u w:val="none"/>
-              </w:rPr>
-              <w:t xml:space="preserve"> </w:t>
-            </w:r>
-            <w:r>
-              <w:rPr>
-                <w:color w:val="auto"/>
-                <w:u w:val="none"/>
-              </w:rPr>
-              <w:t xml:space="preserve">à rechercher </w:t>
+              <w:t xml:space="preserve">Nous simulons une recherche sans avoir au prealable ajouter le numéro d’immatriculation à rechercher </w:t>
             </w:r>
           </w:p>
         </w:tc>
@@ -10055,21 +9882,7 @@
                 <w:color w:val="auto"/>
                 <w:u w:val="none"/>
               </w:rPr>
-              <w:t>Vérifions le fonctionnement en ajoutant un numéro d’immatriculation</w:t>
-            </w:r>
-            <w:r>
-              <w:rPr>
-                <w:color w:val="auto"/>
-                <w:u w:val="none"/>
-              </w:rPr>
-              <w:t xml:space="preserve"> </w:t>
-            </w:r>
-            <w:r>
-              <w:rPr>
-                <w:color w:val="auto"/>
-                <w:u w:val="none"/>
-              </w:rPr>
-              <w:t>non valide</w:t>
+              <w:t>Vérifions le fonctionnement en ajoutant un numéro d’immatriculation non valide</w:t>
             </w:r>
           </w:p>
         </w:tc>
@@ -10091,21 +9904,7 @@
                 <w:color w:val="auto"/>
                 <w:u w:val="none"/>
               </w:rPr>
-              <w:t>numéro d’immatriculation</w:t>
-            </w:r>
-            <w:r>
-              <w:rPr>
-                <w:color w:val="auto"/>
-                <w:u w:val="none"/>
-              </w:rPr>
-              <w:t xml:space="preserve"> </w:t>
-            </w:r>
-            <w:r>
-              <w:rPr>
-                <w:color w:val="auto"/>
-                <w:u w:val="none"/>
-              </w:rPr>
-              <w:t>invalide</w:t>
+              <w:t>numéro d’immatriculation invalide</w:t>
             </w:r>
           </w:p>
         </w:tc>
@@ -10127,14 +9926,7 @@
                 <w:color w:val="auto"/>
                 <w:u w:val="none"/>
               </w:rPr>
-              <w:t>Message d’erreur serveur «</w:t>
-            </w:r>
-            <w:r>
-              <w:rPr>
-                <w:color w:val="auto"/>
-                <w:u w:val="none"/>
-              </w:rPr>
-              <w:t xml:space="preserve"> </w:t>
+              <w:t xml:space="preserve">Message d’erreur serveur « </w:t>
             </w:r>
             <w:r>
               <w:rPr>
@@ -10250,21 +10042,7 @@
                 <w:color w:val="auto"/>
                 <w:u w:val="none"/>
               </w:rPr>
-              <w:t xml:space="preserve">Vérifions le comportement avec </w:t>
-            </w:r>
-            <w:r>
-              <w:rPr>
-                <w:color w:val="auto"/>
-                <w:u w:val="none"/>
-              </w:rPr>
-              <w:t xml:space="preserve">un </w:t>
-            </w:r>
-            <w:r>
-              <w:rPr>
-                <w:color w:val="auto"/>
-                <w:u w:val="none"/>
-              </w:rPr>
-              <w:t>numéro d’immatriculation valide</w:t>
+              <w:t>Vérifions le comportement avec un numéro d’immatriculation valide</w:t>
             </w:r>
           </w:p>
         </w:tc>
@@ -10286,21 +10064,7 @@
                 <w:color w:val="auto"/>
                 <w:u w:val="none"/>
               </w:rPr>
-              <w:t>numéro d’immatriculation</w:t>
-            </w:r>
-            <w:r>
-              <w:rPr>
-                <w:color w:val="auto"/>
-                <w:u w:val="none"/>
-              </w:rPr>
-              <w:t xml:space="preserve"> </w:t>
-            </w:r>
-            <w:r>
-              <w:rPr>
-                <w:color w:val="auto"/>
-                <w:u w:val="none"/>
-              </w:rPr>
-              <w:t>existant ou enregistré lors de la création du véhicule</w:t>
+              <w:t>numéro d’immatriculation existant ou enregistré lors de la création du véhicule</w:t>
             </w:r>
           </w:p>
         </w:tc>
@@ -10344,35 +10108,7 @@
                 <w:color w:val="auto"/>
                 <w:u w:val="none"/>
               </w:rPr>
-              <w:t>Nous simulons une recherche avec</w:t>
-            </w:r>
-            <w:r>
-              <w:rPr>
-                <w:color w:val="auto"/>
-                <w:u w:val="none"/>
-              </w:rPr>
-              <w:t xml:space="preserve"> un </w:t>
-            </w:r>
-            <w:r>
-              <w:rPr>
-                <w:color w:val="auto"/>
-                <w:u w:val="none"/>
-              </w:rPr>
-              <w:t>numéro d’immatriculation</w:t>
-            </w:r>
-            <w:r>
-              <w:rPr>
-                <w:color w:val="auto"/>
-                <w:u w:val="none"/>
-              </w:rPr>
-              <w:t xml:space="preserve"> </w:t>
-            </w:r>
-            <w:r>
-              <w:rPr>
-                <w:color w:val="auto"/>
-                <w:u w:val="none"/>
-              </w:rPr>
-              <w:t>d’un véhicule existant</w:t>
+              <w:t>Nous simulons une recherche avec un numéro d’immatriculation d’un véhicule existant</w:t>
             </w:r>
           </w:p>
         </w:tc>
@@ -10702,14 +10438,7 @@
                 <w:color w:val="auto"/>
                 <w:u w:val="none"/>
               </w:rPr>
-              <w:t>Prix maximum invalide (doit être un nombre positif</w:t>
-            </w:r>
-            <w:r>
-              <w:rPr>
-                <w:color w:val="auto"/>
-                <w:u w:val="none"/>
-              </w:rPr>
-              <w:t>) »</w:t>
+              <w:t>Prix maximum invalide (doit être un nombre positif) »</w:t>
             </w:r>
           </w:p>
         </w:tc>
@@ -10821,14 +10550,7 @@
                 <w:color w:val="auto"/>
                 <w:u w:val="none"/>
               </w:rPr>
-              <w:t xml:space="preserve">Vérifions le fonctionnement lorsqu’on veut rechercher des véhicules en entrant </w:t>
-            </w:r>
-            <w:r>
-              <w:rPr>
-                <w:color w:val="auto"/>
-                <w:u w:val="none"/>
-              </w:rPr>
-              <w:t xml:space="preserve">des valeurs </w:t>
+              <w:t xml:space="preserve">Vérifions le fonctionnement lorsqu’on veut rechercher des véhicules en entrant des valeurs </w:t>
             </w:r>
             <w:r>
               <w:rPr>
@@ -11446,14 +11168,7 @@
                 <w:color w:val="auto"/>
                 <w:u w:val="none"/>
               </w:rPr>
-              <w:t xml:space="preserve">Vérifions le fonctionnement lorsqu’on </w:t>
-            </w:r>
-            <w:r>
-              <w:rPr>
-                <w:color w:val="auto"/>
-                <w:u w:val="none"/>
-              </w:rPr>
-              <w:t>veut supprimer un véhicule inexistant</w:t>
+              <w:t>Vérifions le fonctionnement lorsqu’on veut supprimer un véhicule inexistant</w:t>
             </w:r>
           </w:p>
         </w:tc>
@@ -11519,14 +11234,7 @@
                 <w:color w:val="auto"/>
                 <w:u w:val="none"/>
               </w:rPr>
-              <w:t xml:space="preserve">Nous simulons une </w:t>
-            </w:r>
-            <w:r>
-              <w:rPr>
-                <w:color w:val="auto"/>
-                <w:u w:val="none"/>
-              </w:rPr>
-              <w:t xml:space="preserve">recherche d’un véhicule absent de notre base de données dans le but </w:t>
+              <w:t xml:space="preserve">Nous simulons une recherche d’un véhicule absent de notre base de données dans le but </w:t>
             </w:r>
             <w:r>
               <w:rPr>
@@ -11604,21 +11312,7 @@
                 <w:color w:val="auto"/>
                 <w:u w:val="none"/>
               </w:rPr>
-              <w:t xml:space="preserve">Vérifions le fonctionnement en voulant </w:t>
-            </w:r>
-            <w:r>
-              <w:rPr>
-                <w:color w:val="auto"/>
-                <w:u w:val="none"/>
-              </w:rPr>
-              <w:t xml:space="preserve">supprimer un véhicule </w:t>
-            </w:r>
-            <w:r>
-              <w:rPr>
-                <w:color w:val="auto"/>
-                <w:u w:val="none"/>
-              </w:rPr>
-              <w:t xml:space="preserve">dont </w:t>
+              <w:t xml:space="preserve">Vérifions le fonctionnement en voulant supprimer un véhicule dont </w:t>
             </w:r>
             <w:proofErr w:type="spellStart"/>
             <w:r>
@@ -11700,14 +11394,7 @@
                 <w:color w:val="auto"/>
                 <w:u w:val="none"/>
               </w:rPr>
-              <w:t xml:space="preserve">Nous simulons une </w:t>
-            </w:r>
-            <w:r>
-              <w:rPr>
-                <w:color w:val="auto"/>
-                <w:u w:val="none"/>
-              </w:rPr>
-              <w:t>recherche de véhicule avec un ID invalide dans l4optique de le supprimer</w:t>
+              <w:t>Nous simulons une recherche de véhicule avec un ID invalide dans l4optique de le supprimer</w:t>
             </w:r>
           </w:p>
         </w:tc>
@@ -11798,35 +11485,7 @@
                 <w:color w:val="auto"/>
                 <w:u w:val="none"/>
               </w:rPr>
-              <w:t xml:space="preserve">Id existant ou </w:t>
-            </w:r>
-            <w:r>
-              <w:rPr>
-                <w:color w:val="auto"/>
-                <w:u w:val="none"/>
-              </w:rPr>
-              <w:t>enregistré</w:t>
-            </w:r>
-            <w:r>
-              <w:rPr>
-                <w:color w:val="auto"/>
-                <w:u w:val="none"/>
-              </w:rPr>
-              <w:t xml:space="preserve"> lors de la </w:t>
-            </w:r>
-            <w:r>
-              <w:rPr>
-                <w:color w:val="auto"/>
-                <w:u w:val="none"/>
-              </w:rPr>
-              <w:t>création</w:t>
-            </w:r>
-            <w:r>
-              <w:rPr>
-                <w:color w:val="auto"/>
-                <w:u w:val="none"/>
-              </w:rPr>
-              <w:t xml:space="preserve"> du véhicule</w:t>
+              <w:t>Id existant ou enregistré lors de la création du véhicule</w:t>
             </w:r>
           </w:p>
         </w:tc>
@@ -11848,21 +11507,7 @@
                 <w:color w:val="auto"/>
                 <w:u w:val="none"/>
               </w:rPr>
-              <w:t>Message valide du serveur « </w:t>
-            </w:r>
-            <w:r>
-              <w:rPr>
-                <w:color w:val="auto"/>
-                <w:u w:val="none"/>
-              </w:rPr>
-              <w:t>Véhicule</w:t>
-            </w:r>
-            <w:r>
-              <w:rPr>
-                <w:color w:val="auto"/>
-                <w:u w:val="none"/>
-              </w:rPr>
-              <w:t xml:space="preserve"> </w:t>
+              <w:t xml:space="preserve">Message valide du serveur « Véhicule </w:t>
             </w:r>
             <w:proofErr w:type="spellStart"/>
             <w:r>
@@ -12574,7 +12219,1909 @@
       </w:r>
       <w:bookmarkEnd w:id="20"/>
     </w:p>
+    <w:p>
+      <w:pPr>
+        <w:pStyle w:val="Paragraphedeliste"/>
+        <w:numPr>
+          <w:ilvl w:val="0"/>
+          <w:numId w:val="5"/>
+        </w:numPr>
+      </w:pPr>
+      <w:r>
+        <w:t>Login</w:t>
+      </w:r>
+    </w:p>
+    <w:tbl>
+      <w:tblPr>
+        <w:tblStyle w:val="Grilledutableau"/>
+        <w:tblW w:w="0" w:type="auto"/>
+        <w:tblInd w:w="372" w:type="dxa"/>
+        <w:tblLook w:val="04A0" w:firstRow="1" w:lastRow="0" w:firstColumn="1" w:lastColumn="0" w:noHBand="0" w:noVBand="1"/>
+      </w:tblPr>
+      <w:tblGrid>
+        <w:gridCol w:w="530"/>
+        <w:gridCol w:w="1938"/>
+        <w:gridCol w:w="1176"/>
+        <w:gridCol w:w="2429"/>
+        <w:gridCol w:w="1301"/>
+        <w:gridCol w:w="1316"/>
+      </w:tblGrid>
+      <w:tr>
+        <w:trPr>
+          <w:trHeight w:val="683"/>
+        </w:trPr>
+        <w:tc>
+          <w:tcPr>
+            <w:tcW w:w="530" w:type="dxa"/>
+          </w:tcPr>
+          <w:p>
+            <w:pPr>
+              <w:spacing w:after="684" w:line="249" w:lineRule="auto"/>
+              <w:ind w:left="0" w:firstLine="0"/>
+              <w:jc w:val="center"/>
+              <w:rPr>
+                <w:color w:val="auto"/>
+                <w:u w:val="none"/>
+              </w:rPr>
+            </w:pPr>
+            <w:r>
+              <w:rPr>
+                <w:color w:val="auto"/>
+                <w:u w:val="none"/>
+              </w:rPr>
+              <w:t>ID</w:t>
+            </w:r>
+          </w:p>
+        </w:tc>
+        <w:tc>
+          <w:tcPr>
+            <w:tcW w:w="1938" w:type="dxa"/>
+          </w:tcPr>
+          <w:p>
+            <w:pPr>
+              <w:spacing w:after="684" w:line="249" w:lineRule="auto"/>
+              <w:ind w:left="0" w:firstLine="0"/>
+              <w:jc w:val="center"/>
+              <w:rPr>
+                <w:color w:val="auto"/>
+                <w:u w:val="none"/>
+              </w:rPr>
+            </w:pPr>
+            <w:r>
+              <w:rPr>
+                <w:color w:val="auto"/>
+                <w:u w:val="none"/>
+              </w:rPr>
+              <w:t>Description</w:t>
+            </w:r>
+          </w:p>
+        </w:tc>
+        <w:tc>
+          <w:tcPr>
+            <w:tcW w:w="1176" w:type="dxa"/>
+          </w:tcPr>
+          <w:p>
+            <w:pPr>
+              <w:spacing w:after="684" w:line="249" w:lineRule="auto"/>
+              <w:ind w:left="0" w:firstLine="0"/>
+              <w:jc w:val="center"/>
+              <w:rPr>
+                <w:color w:val="auto"/>
+                <w:u w:val="none"/>
+              </w:rPr>
+            </w:pPr>
+            <w:r>
+              <w:rPr>
+                <w:color w:val="auto"/>
+                <w:u w:val="none"/>
+              </w:rPr>
+              <w:t>Entrée</w:t>
+            </w:r>
+          </w:p>
+        </w:tc>
+        <w:tc>
+          <w:tcPr>
+            <w:tcW w:w="2429" w:type="dxa"/>
+          </w:tcPr>
+          <w:p>
+            <w:pPr>
+              <w:spacing w:after="684" w:line="249" w:lineRule="auto"/>
+              <w:ind w:left="0" w:firstLine="0"/>
+              <w:jc w:val="center"/>
+              <w:rPr>
+                <w:color w:val="auto"/>
+                <w:u w:val="none"/>
+              </w:rPr>
+            </w:pPr>
+            <w:r>
+              <w:rPr>
+                <w:color w:val="auto"/>
+                <w:u w:val="none"/>
+              </w:rPr>
+              <w:t>Sortie Attendue</w:t>
+            </w:r>
+          </w:p>
+        </w:tc>
+        <w:tc>
+          <w:tcPr>
+            <w:tcW w:w="1301" w:type="dxa"/>
+          </w:tcPr>
+          <w:p>
+            <w:pPr>
+              <w:spacing w:after="684" w:line="249" w:lineRule="auto"/>
+              <w:ind w:left="0" w:firstLine="0"/>
+              <w:jc w:val="center"/>
+              <w:rPr>
+                <w:color w:val="auto"/>
+                <w:u w:val="none"/>
+              </w:rPr>
+            </w:pPr>
+            <w:r>
+              <w:rPr>
+                <w:color w:val="auto"/>
+                <w:u w:val="none"/>
+              </w:rPr>
+              <w:t>Méthode de Test</w:t>
+            </w:r>
+          </w:p>
+        </w:tc>
+        <w:tc>
+          <w:tcPr>
+            <w:tcW w:w="1316" w:type="dxa"/>
+          </w:tcPr>
+          <w:p>
+            <w:pPr>
+              <w:spacing w:after="684" w:line="249" w:lineRule="auto"/>
+              <w:ind w:left="0" w:firstLine="0"/>
+              <w:jc w:val="center"/>
+              <w:rPr>
+                <w:color w:val="auto"/>
+                <w:u w:val="none"/>
+              </w:rPr>
+            </w:pPr>
+            <w:r>
+              <w:rPr>
+                <w:color w:val="auto"/>
+                <w:u w:val="none"/>
+              </w:rPr>
+              <w:t>Remarque</w:t>
+            </w:r>
+          </w:p>
+        </w:tc>
+      </w:tr>
+      <w:tr>
+        <w:tc>
+          <w:tcPr>
+            <w:tcW w:w="530" w:type="dxa"/>
+          </w:tcPr>
+          <w:p>
+            <w:pPr>
+              <w:spacing w:after="684" w:line="249" w:lineRule="auto"/>
+              <w:ind w:left="0" w:firstLine="0"/>
+              <w:jc w:val="both"/>
+              <w:rPr>
+                <w:color w:val="auto"/>
+                <w:u w:val="none"/>
+              </w:rPr>
+            </w:pPr>
+            <w:r>
+              <w:rPr>
+                <w:color w:val="auto"/>
+                <w:u w:val="none"/>
+              </w:rPr>
+              <w:t>01</w:t>
+            </w:r>
+          </w:p>
+        </w:tc>
+        <w:tc>
+          <w:tcPr>
+            <w:tcW w:w="1938" w:type="dxa"/>
+          </w:tcPr>
+          <w:p>
+            <w:pPr>
+              <w:spacing w:after="684" w:line="249" w:lineRule="auto"/>
+              <w:ind w:left="0" w:firstLine="0"/>
+              <w:rPr>
+                <w:color w:val="auto"/>
+                <w:u w:val="none"/>
+              </w:rPr>
+            </w:pPr>
+          </w:p>
+        </w:tc>
+        <w:tc>
+          <w:tcPr>
+            <w:tcW w:w="1176" w:type="dxa"/>
+          </w:tcPr>
+          <w:p>
+            <w:pPr>
+              <w:spacing w:after="684" w:line="249" w:lineRule="auto"/>
+              <w:ind w:left="0" w:firstLine="0"/>
+              <w:rPr>
+                <w:color w:val="auto"/>
+                <w:u w:val="none"/>
+              </w:rPr>
+            </w:pPr>
+          </w:p>
+        </w:tc>
+        <w:tc>
+          <w:tcPr>
+            <w:tcW w:w="2429" w:type="dxa"/>
+          </w:tcPr>
+          <w:p>
+            <w:pPr>
+              <w:spacing w:after="684" w:line="249" w:lineRule="auto"/>
+              <w:ind w:left="0" w:firstLine="0"/>
+              <w:rPr>
+                <w:color w:val="auto"/>
+                <w:u w:val="none"/>
+              </w:rPr>
+            </w:pPr>
+          </w:p>
+        </w:tc>
+        <w:tc>
+          <w:tcPr>
+            <w:tcW w:w="1301" w:type="dxa"/>
+          </w:tcPr>
+          <w:p>
+            <w:pPr>
+              <w:spacing w:after="684" w:line="249" w:lineRule="auto"/>
+              <w:ind w:left="0" w:firstLine="0"/>
+              <w:rPr>
+                <w:color w:val="auto"/>
+                <w:u w:val="none"/>
+              </w:rPr>
+            </w:pPr>
+          </w:p>
+        </w:tc>
+        <w:tc>
+          <w:tcPr>
+            <w:tcW w:w="1316" w:type="dxa"/>
+          </w:tcPr>
+          <w:p>
+            <w:pPr>
+              <w:spacing w:after="684" w:line="249" w:lineRule="auto"/>
+              <w:ind w:left="0" w:firstLine="0"/>
+              <w:rPr>
+                <w:color w:val="auto"/>
+                <w:u w:val="none"/>
+              </w:rPr>
+            </w:pPr>
+          </w:p>
+        </w:tc>
+      </w:tr>
+      <w:tr>
+        <w:tc>
+          <w:tcPr>
+            <w:tcW w:w="530" w:type="dxa"/>
+          </w:tcPr>
+          <w:p>
+            <w:pPr>
+              <w:spacing w:after="684" w:line="249" w:lineRule="auto"/>
+              <w:ind w:left="0" w:firstLine="0"/>
+              <w:jc w:val="both"/>
+              <w:rPr>
+                <w:color w:val="auto"/>
+                <w:u w:val="none"/>
+              </w:rPr>
+            </w:pPr>
+            <w:r>
+              <w:rPr>
+                <w:color w:val="auto"/>
+                <w:u w:val="none"/>
+              </w:rPr>
+              <w:t>02</w:t>
+            </w:r>
+          </w:p>
+        </w:tc>
+        <w:tc>
+          <w:tcPr>
+            <w:tcW w:w="1938" w:type="dxa"/>
+          </w:tcPr>
+          <w:p>
+            <w:pPr>
+              <w:spacing w:after="684" w:line="249" w:lineRule="auto"/>
+              <w:ind w:left="0" w:firstLine="0"/>
+              <w:rPr>
+                <w:color w:val="auto"/>
+                <w:u w:val="none"/>
+              </w:rPr>
+            </w:pPr>
+          </w:p>
+        </w:tc>
+        <w:tc>
+          <w:tcPr>
+            <w:tcW w:w="1176" w:type="dxa"/>
+          </w:tcPr>
+          <w:p>
+            <w:pPr>
+              <w:spacing w:after="684" w:line="249" w:lineRule="auto"/>
+              <w:ind w:left="0" w:firstLine="0"/>
+              <w:rPr>
+                <w:color w:val="auto"/>
+                <w:u w:val="none"/>
+              </w:rPr>
+            </w:pPr>
+          </w:p>
+        </w:tc>
+        <w:tc>
+          <w:tcPr>
+            <w:tcW w:w="2429" w:type="dxa"/>
+          </w:tcPr>
+          <w:p>
+            <w:pPr>
+              <w:spacing w:after="684" w:line="249" w:lineRule="auto"/>
+              <w:ind w:left="0" w:firstLine="0"/>
+              <w:rPr>
+                <w:color w:val="auto"/>
+                <w:u w:val="none"/>
+              </w:rPr>
+            </w:pPr>
+          </w:p>
+        </w:tc>
+        <w:tc>
+          <w:tcPr>
+            <w:tcW w:w="1301" w:type="dxa"/>
+          </w:tcPr>
+          <w:p>
+            <w:pPr>
+              <w:spacing w:after="684" w:line="249" w:lineRule="auto"/>
+              <w:ind w:left="0" w:firstLine="0"/>
+              <w:rPr>
+                <w:color w:val="auto"/>
+                <w:u w:val="none"/>
+              </w:rPr>
+            </w:pPr>
+          </w:p>
+        </w:tc>
+        <w:tc>
+          <w:tcPr>
+            <w:tcW w:w="1316" w:type="dxa"/>
+          </w:tcPr>
+          <w:p>
+            <w:pPr>
+              <w:spacing w:after="684" w:line="249" w:lineRule="auto"/>
+              <w:ind w:left="0" w:firstLine="0"/>
+              <w:rPr>
+                <w:color w:val="auto"/>
+                <w:u w:val="none"/>
+              </w:rPr>
+            </w:pPr>
+          </w:p>
+        </w:tc>
+      </w:tr>
+      <w:tr>
+        <w:tc>
+          <w:tcPr>
+            <w:tcW w:w="530" w:type="dxa"/>
+          </w:tcPr>
+          <w:p>
+            <w:pPr>
+              <w:spacing w:after="684" w:line="249" w:lineRule="auto"/>
+              <w:ind w:left="0" w:firstLine="0"/>
+              <w:jc w:val="both"/>
+              <w:rPr>
+                <w:color w:val="auto"/>
+                <w:u w:val="none"/>
+              </w:rPr>
+            </w:pPr>
+            <w:r>
+              <w:rPr>
+                <w:color w:val="auto"/>
+                <w:u w:val="none"/>
+              </w:rPr>
+              <w:t>03</w:t>
+            </w:r>
+          </w:p>
+        </w:tc>
+        <w:tc>
+          <w:tcPr>
+            <w:tcW w:w="1938" w:type="dxa"/>
+          </w:tcPr>
+          <w:p>
+            <w:pPr>
+              <w:spacing w:after="684" w:line="249" w:lineRule="auto"/>
+              <w:ind w:left="0" w:firstLine="0"/>
+              <w:rPr>
+                <w:color w:val="auto"/>
+                <w:u w:val="none"/>
+              </w:rPr>
+            </w:pPr>
+          </w:p>
+        </w:tc>
+        <w:tc>
+          <w:tcPr>
+            <w:tcW w:w="1176" w:type="dxa"/>
+          </w:tcPr>
+          <w:p>
+            <w:pPr>
+              <w:spacing w:after="684" w:line="249" w:lineRule="auto"/>
+              <w:ind w:left="0" w:firstLine="0"/>
+              <w:rPr>
+                <w:color w:val="auto"/>
+                <w:u w:val="none"/>
+              </w:rPr>
+            </w:pPr>
+          </w:p>
+        </w:tc>
+        <w:tc>
+          <w:tcPr>
+            <w:tcW w:w="2429" w:type="dxa"/>
+          </w:tcPr>
+          <w:p>
+            <w:pPr>
+              <w:spacing w:after="684" w:line="249" w:lineRule="auto"/>
+              <w:ind w:left="0" w:firstLine="0"/>
+              <w:rPr>
+                <w:color w:val="auto"/>
+                <w:u w:val="none"/>
+              </w:rPr>
+            </w:pPr>
+          </w:p>
+        </w:tc>
+        <w:tc>
+          <w:tcPr>
+            <w:tcW w:w="1301" w:type="dxa"/>
+          </w:tcPr>
+          <w:p>
+            <w:pPr>
+              <w:spacing w:after="684" w:line="249" w:lineRule="auto"/>
+              <w:ind w:left="0" w:firstLine="0"/>
+              <w:rPr>
+                <w:color w:val="auto"/>
+                <w:u w:val="none"/>
+              </w:rPr>
+            </w:pPr>
+          </w:p>
+        </w:tc>
+        <w:tc>
+          <w:tcPr>
+            <w:tcW w:w="1316" w:type="dxa"/>
+          </w:tcPr>
+          <w:p>
+            <w:pPr>
+              <w:spacing w:after="684" w:line="249" w:lineRule="auto"/>
+              <w:ind w:left="0" w:firstLine="0"/>
+              <w:rPr>
+                <w:color w:val="auto"/>
+                <w:u w:val="none"/>
+              </w:rPr>
+            </w:pPr>
+          </w:p>
+        </w:tc>
+      </w:tr>
+    </w:tbl>
+    <w:p>
+      <w:pPr>
+        <w:ind w:left="0" w:firstLine="0"/>
+      </w:pPr>
+    </w:p>
+    <w:p>
+      <w:pPr>
+        <w:pStyle w:val="Paragraphedeliste"/>
+        <w:numPr>
+          <w:ilvl w:val="0"/>
+          <w:numId w:val="5"/>
+        </w:numPr>
+      </w:pPr>
+      <w:r>
+        <w:t>Register</w:t>
+      </w:r>
+    </w:p>
+    <w:tbl>
+      <w:tblPr>
+        <w:tblStyle w:val="Grilledutableau"/>
+        <w:tblW w:w="0" w:type="auto"/>
+        <w:tblInd w:w="372" w:type="dxa"/>
+        <w:tblLook w:val="04A0" w:firstRow="1" w:lastRow="0" w:firstColumn="1" w:lastColumn="0" w:noHBand="0" w:noVBand="1"/>
+      </w:tblPr>
+      <w:tblGrid>
+        <w:gridCol w:w="530"/>
+        <w:gridCol w:w="1938"/>
+        <w:gridCol w:w="1176"/>
+        <w:gridCol w:w="2429"/>
+        <w:gridCol w:w="1301"/>
+        <w:gridCol w:w="1316"/>
+      </w:tblGrid>
+      <w:tr>
+        <w:trPr>
+          <w:trHeight w:val="683"/>
+        </w:trPr>
+        <w:tc>
+          <w:tcPr>
+            <w:tcW w:w="530" w:type="dxa"/>
+          </w:tcPr>
+          <w:p>
+            <w:pPr>
+              <w:spacing w:after="684" w:line="249" w:lineRule="auto"/>
+              <w:ind w:left="0" w:firstLine="0"/>
+              <w:jc w:val="center"/>
+              <w:rPr>
+                <w:color w:val="auto"/>
+                <w:u w:val="none"/>
+              </w:rPr>
+            </w:pPr>
+            <w:r>
+              <w:rPr>
+                <w:color w:val="auto"/>
+                <w:u w:val="none"/>
+              </w:rPr>
+              <w:lastRenderedPageBreak/>
+              <w:t>ID</w:t>
+            </w:r>
+          </w:p>
+        </w:tc>
+        <w:tc>
+          <w:tcPr>
+            <w:tcW w:w="1938" w:type="dxa"/>
+          </w:tcPr>
+          <w:p>
+            <w:pPr>
+              <w:spacing w:after="684" w:line="249" w:lineRule="auto"/>
+              <w:ind w:left="0" w:firstLine="0"/>
+              <w:jc w:val="center"/>
+              <w:rPr>
+                <w:color w:val="auto"/>
+                <w:u w:val="none"/>
+              </w:rPr>
+            </w:pPr>
+            <w:r>
+              <w:rPr>
+                <w:color w:val="auto"/>
+                <w:u w:val="none"/>
+              </w:rPr>
+              <w:t>Description</w:t>
+            </w:r>
+          </w:p>
+        </w:tc>
+        <w:tc>
+          <w:tcPr>
+            <w:tcW w:w="1176" w:type="dxa"/>
+          </w:tcPr>
+          <w:p>
+            <w:pPr>
+              <w:spacing w:after="684" w:line="249" w:lineRule="auto"/>
+              <w:ind w:left="0" w:firstLine="0"/>
+              <w:jc w:val="center"/>
+              <w:rPr>
+                <w:color w:val="auto"/>
+                <w:u w:val="none"/>
+              </w:rPr>
+            </w:pPr>
+            <w:r>
+              <w:rPr>
+                <w:color w:val="auto"/>
+                <w:u w:val="none"/>
+              </w:rPr>
+              <w:t>Entrée</w:t>
+            </w:r>
+          </w:p>
+        </w:tc>
+        <w:tc>
+          <w:tcPr>
+            <w:tcW w:w="2429" w:type="dxa"/>
+          </w:tcPr>
+          <w:p>
+            <w:pPr>
+              <w:spacing w:after="684" w:line="249" w:lineRule="auto"/>
+              <w:ind w:left="0" w:firstLine="0"/>
+              <w:jc w:val="center"/>
+              <w:rPr>
+                <w:color w:val="auto"/>
+                <w:u w:val="none"/>
+              </w:rPr>
+            </w:pPr>
+            <w:r>
+              <w:rPr>
+                <w:color w:val="auto"/>
+                <w:u w:val="none"/>
+              </w:rPr>
+              <w:t>Sortie Attendue</w:t>
+            </w:r>
+          </w:p>
+        </w:tc>
+        <w:tc>
+          <w:tcPr>
+            <w:tcW w:w="1301" w:type="dxa"/>
+          </w:tcPr>
+          <w:p>
+            <w:pPr>
+              <w:spacing w:after="684" w:line="249" w:lineRule="auto"/>
+              <w:ind w:left="0" w:firstLine="0"/>
+              <w:jc w:val="center"/>
+              <w:rPr>
+                <w:color w:val="auto"/>
+                <w:u w:val="none"/>
+              </w:rPr>
+            </w:pPr>
+            <w:r>
+              <w:rPr>
+                <w:color w:val="auto"/>
+                <w:u w:val="none"/>
+              </w:rPr>
+              <w:t>Méthode de Test</w:t>
+            </w:r>
+          </w:p>
+        </w:tc>
+        <w:tc>
+          <w:tcPr>
+            <w:tcW w:w="1316" w:type="dxa"/>
+          </w:tcPr>
+          <w:p>
+            <w:pPr>
+              <w:spacing w:after="684" w:line="249" w:lineRule="auto"/>
+              <w:ind w:left="0" w:firstLine="0"/>
+              <w:jc w:val="center"/>
+              <w:rPr>
+                <w:color w:val="auto"/>
+                <w:u w:val="none"/>
+              </w:rPr>
+            </w:pPr>
+            <w:r>
+              <w:rPr>
+                <w:color w:val="auto"/>
+                <w:u w:val="none"/>
+              </w:rPr>
+              <w:t>Remarque</w:t>
+            </w:r>
+          </w:p>
+        </w:tc>
+      </w:tr>
+      <w:tr>
+        <w:tc>
+          <w:tcPr>
+            <w:tcW w:w="530" w:type="dxa"/>
+          </w:tcPr>
+          <w:p>
+            <w:pPr>
+              <w:spacing w:after="684" w:line="249" w:lineRule="auto"/>
+              <w:ind w:left="0" w:firstLine="0"/>
+              <w:jc w:val="both"/>
+              <w:rPr>
+                <w:color w:val="auto"/>
+                <w:u w:val="none"/>
+              </w:rPr>
+            </w:pPr>
+            <w:r>
+              <w:rPr>
+                <w:color w:val="auto"/>
+                <w:u w:val="none"/>
+              </w:rPr>
+              <w:t>01</w:t>
+            </w:r>
+          </w:p>
+        </w:tc>
+        <w:tc>
+          <w:tcPr>
+            <w:tcW w:w="1938" w:type="dxa"/>
+          </w:tcPr>
+          <w:p>
+            <w:pPr>
+              <w:spacing w:after="684" w:line="249" w:lineRule="auto"/>
+              <w:ind w:left="0" w:firstLine="0"/>
+              <w:rPr>
+                <w:color w:val="auto"/>
+                <w:u w:val="none"/>
+              </w:rPr>
+            </w:pPr>
+          </w:p>
+        </w:tc>
+        <w:tc>
+          <w:tcPr>
+            <w:tcW w:w="1176" w:type="dxa"/>
+          </w:tcPr>
+          <w:p>
+            <w:pPr>
+              <w:spacing w:after="684" w:line="249" w:lineRule="auto"/>
+              <w:ind w:left="0" w:firstLine="0"/>
+              <w:rPr>
+                <w:color w:val="auto"/>
+                <w:u w:val="none"/>
+              </w:rPr>
+            </w:pPr>
+          </w:p>
+        </w:tc>
+        <w:tc>
+          <w:tcPr>
+            <w:tcW w:w="2429" w:type="dxa"/>
+          </w:tcPr>
+          <w:p>
+            <w:pPr>
+              <w:spacing w:after="684" w:line="249" w:lineRule="auto"/>
+              <w:ind w:left="0" w:firstLine="0"/>
+              <w:rPr>
+                <w:color w:val="auto"/>
+                <w:u w:val="none"/>
+              </w:rPr>
+            </w:pPr>
+          </w:p>
+        </w:tc>
+        <w:tc>
+          <w:tcPr>
+            <w:tcW w:w="1301" w:type="dxa"/>
+          </w:tcPr>
+          <w:p>
+            <w:pPr>
+              <w:spacing w:after="684" w:line="249" w:lineRule="auto"/>
+              <w:ind w:left="0" w:firstLine="0"/>
+              <w:rPr>
+                <w:color w:val="auto"/>
+                <w:u w:val="none"/>
+              </w:rPr>
+            </w:pPr>
+          </w:p>
+        </w:tc>
+        <w:tc>
+          <w:tcPr>
+            <w:tcW w:w="1316" w:type="dxa"/>
+          </w:tcPr>
+          <w:p>
+            <w:pPr>
+              <w:spacing w:after="684" w:line="249" w:lineRule="auto"/>
+              <w:ind w:left="0" w:firstLine="0"/>
+              <w:rPr>
+                <w:color w:val="auto"/>
+                <w:u w:val="none"/>
+              </w:rPr>
+            </w:pPr>
+          </w:p>
+        </w:tc>
+      </w:tr>
+      <w:tr>
+        <w:tc>
+          <w:tcPr>
+            <w:tcW w:w="530" w:type="dxa"/>
+          </w:tcPr>
+          <w:p>
+            <w:pPr>
+              <w:spacing w:after="684" w:line="249" w:lineRule="auto"/>
+              <w:ind w:left="0" w:firstLine="0"/>
+              <w:jc w:val="both"/>
+              <w:rPr>
+                <w:color w:val="auto"/>
+                <w:u w:val="none"/>
+              </w:rPr>
+            </w:pPr>
+            <w:r>
+              <w:rPr>
+                <w:color w:val="auto"/>
+                <w:u w:val="none"/>
+              </w:rPr>
+              <w:t>02</w:t>
+            </w:r>
+          </w:p>
+        </w:tc>
+        <w:tc>
+          <w:tcPr>
+            <w:tcW w:w="1938" w:type="dxa"/>
+          </w:tcPr>
+          <w:p>
+            <w:pPr>
+              <w:spacing w:after="684" w:line="249" w:lineRule="auto"/>
+              <w:ind w:left="0" w:firstLine="0"/>
+              <w:rPr>
+                <w:color w:val="auto"/>
+                <w:u w:val="none"/>
+              </w:rPr>
+            </w:pPr>
+          </w:p>
+        </w:tc>
+        <w:tc>
+          <w:tcPr>
+            <w:tcW w:w="1176" w:type="dxa"/>
+          </w:tcPr>
+          <w:p>
+            <w:pPr>
+              <w:spacing w:after="684" w:line="249" w:lineRule="auto"/>
+              <w:ind w:left="0" w:firstLine="0"/>
+              <w:rPr>
+                <w:color w:val="auto"/>
+                <w:u w:val="none"/>
+              </w:rPr>
+            </w:pPr>
+          </w:p>
+        </w:tc>
+        <w:tc>
+          <w:tcPr>
+            <w:tcW w:w="2429" w:type="dxa"/>
+          </w:tcPr>
+          <w:p>
+            <w:pPr>
+              <w:spacing w:after="684" w:line="249" w:lineRule="auto"/>
+              <w:ind w:left="0" w:firstLine="0"/>
+              <w:rPr>
+                <w:color w:val="auto"/>
+                <w:u w:val="none"/>
+              </w:rPr>
+            </w:pPr>
+          </w:p>
+        </w:tc>
+        <w:tc>
+          <w:tcPr>
+            <w:tcW w:w="1301" w:type="dxa"/>
+          </w:tcPr>
+          <w:p>
+            <w:pPr>
+              <w:spacing w:after="684" w:line="249" w:lineRule="auto"/>
+              <w:ind w:left="0" w:firstLine="0"/>
+              <w:rPr>
+                <w:color w:val="auto"/>
+                <w:u w:val="none"/>
+              </w:rPr>
+            </w:pPr>
+          </w:p>
+        </w:tc>
+        <w:tc>
+          <w:tcPr>
+            <w:tcW w:w="1316" w:type="dxa"/>
+          </w:tcPr>
+          <w:p>
+            <w:pPr>
+              <w:spacing w:after="684" w:line="249" w:lineRule="auto"/>
+              <w:ind w:left="0" w:firstLine="0"/>
+              <w:rPr>
+                <w:color w:val="auto"/>
+                <w:u w:val="none"/>
+              </w:rPr>
+            </w:pPr>
+          </w:p>
+        </w:tc>
+      </w:tr>
+      <w:tr>
+        <w:tc>
+          <w:tcPr>
+            <w:tcW w:w="530" w:type="dxa"/>
+          </w:tcPr>
+          <w:p>
+            <w:pPr>
+              <w:spacing w:after="684" w:line="249" w:lineRule="auto"/>
+              <w:ind w:left="0" w:firstLine="0"/>
+              <w:jc w:val="both"/>
+              <w:rPr>
+                <w:color w:val="auto"/>
+                <w:u w:val="none"/>
+              </w:rPr>
+            </w:pPr>
+            <w:r>
+              <w:rPr>
+                <w:color w:val="auto"/>
+                <w:u w:val="none"/>
+              </w:rPr>
+              <w:t>03</w:t>
+            </w:r>
+          </w:p>
+        </w:tc>
+        <w:tc>
+          <w:tcPr>
+            <w:tcW w:w="1938" w:type="dxa"/>
+          </w:tcPr>
+          <w:p>
+            <w:pPr>
+              <w:spacing w:after="684" w:line="249" w:lineRule="auto"/>
+              <w:ind w:left="0" w:firstLine="0"/>
+              <w:rPr>
+                <w:color w:val="auto"/>
+                <w:u w:val="none"/>
+              </w:rPr>
+            </w:pPr>
+          </w:p>
+        </w:tc>
+        <w:tc>
+          <w:tcPr>
+            <w:tcW w:w="1176" w:type="dxa"/>
+          </w:tcPr>
+          <w:p>
+            <w:pPr>
+              <w:spacing w:after="684" w:line="249" w:lineRule="auto"/>
+              <w:ind w:left="0" w:firstLine="0"/>
+              <w:rPr>
+                <w:color w:val="auto"/>
+                <w:u w:val="none"/>
+              </w:rPr>
+            </w:pPr>
+          </w:p>
+        </w:tc>
+        <w:tc>
+          <w:tcPr>
+            <w:tcW w:w="2429" w:type="dxa"/>
+          </w:tcPr>
+          <w:p>
+            <w:pPr>
+              <w:spacing w:after="684" w:line="249" w:lineRule="auto"/>
+              <w:ind w:left="0" w:firstLine="0"/>
+              <w:rPr>
+                <w:color w:val="auto"/>
+                <w:u w:val="none"/>
+              </w:rPr>
+            </w:pPr>
+          </w:p>
+        </w:tc>
+        <w:tc>
+          <w:tcPr>
+            <w:tcW w:w="1301" w:type="dxa"/>
+          </w:tcPr>
+          <w:p>
+            <w:pPr>
+              <w:spacing w:after="684" w:line="249" w:lineRule="auto"/>
+              <w:ind w:left="0" w:firstLine="0"/>
+              <w:rPr>
+                <w:color w:val="auto"/>
+                <w:u w:val="none"/>
+              </w:rPr>
+            </w:pPr>
+          </w:p>
+        </w:tc>
+        <w:tc>
+          <w:tcPr>
+            <w:tcW w:w="1316" w:type="dxa"/>
+          </w:tcPr>
+          <w:p>
+            <w:pPr>
+              <w:spacing w:after="684" w:line="249" w:lineRule="auto"/>
+              <w:ind w:left="0" w:firstLine="0"/>
+              <w:rPr>
+                <w:color w:val="auto"/>
+                <w:u w:val="none"/>
+              </w:rPr>
+            </w:pPr>
+          </w:p>
+        </w:tc>
+      </w:tr>
+    </w:tbl>
     <w:p/>
+    <w:p>
+      <w:pPr>
+        <w:pStyle w:val="Paragraphedeliste"/>
+        <w:numPr>
+          <w:ilvl w:val="0"/>
+          <w:numId w:val="5"/>
+        </w:numPr>
+      </w:pPr>
+      <w:r>
+        <w:t>User</w:t>
+      </w:r>
+    </w:p>
+    <w:tbl>
+      <w:tblPr>
+        <w:tblStyle w:val="Grilledutableau"/>
+        <w:tblW w:w="0" w:type="auto"/>
+        <w:tblInd w:w="372" w:type="dxa"/>
+        <w:tblLook w:val="04A0" w:firstRow="1" w:lastRow="0" w:firstColumn="1" w:lastColumn="0" w:noHBand="0" w:noVBand="1"/>
+      </w:tblPr>
+      <w:tblGrid>
+        <w:gridCol w:w="530"/>
+        <w:gridCol w:w="1938"/>
+        <w:gridCol w:w="1176"/>
+        <w:gridCol w:w="2429"/>
+        <w:gridCol w:w="1301"/>
+        <w:gridCol w:w="1316"/>
+      </w:tblGrid>
+      <w:tr>
+        <w:trPr>
+          <w:trHeight w:val="683"/>
+        </w:trPr>
+        <w:tc>
+          <w:tcPr>
+            <w:tcW w:w="530" w:type="dxa"/>
+          </w:tcPr>
+          <w:p>
+            <w:pPr>
+              <w:spacing w:after="684" w:line="249" w:lineRule="auto"/>
+              <w:ind w:left="0" w:firstLine="0"/>
+              <w:jc w:val="center"/>
+              <w:rPr>
+                <w:color w:val="auto"/>
+                <w:u w:val="none"/>
+              </w:rPr>
+            </w:pPr>
+            <w:r>
+              <w:rPr>
+                <w:color w:val="auto"/>
+                <w:u w:val="none"/>
+              </w:rPr>
+              <w:t>ID</w:t>
+            </w:r>
+          </w:p>
+        </w:tc>
+        <w:tc>
+          <w:tcPr>
+            <w:tcW w:w="1938" w:type="dxa"/>
+          </w:tcPr>
+          <w:p>
+            <w:pPr>
+              <w:spacing w:after="684" w:line="249" w:lineRule="auto"/>
+              <w:ind w:left="0" w:firstLine="0"/>
+              <w:jc w:val="center"/>
+              <w:rPr>
+                <w:color w:val="auto"/>
+                <w:u w:val="none"/>
+              </w:rPr>
+            </w:pPr>
+            <w:r>
+              <w:rPr>
+                <w:color w:val="auto"/>
+                <w:u w:val="none"/>
+              </w:rPr>
+              <w:t>Description</w:t>
+            </w:r>
+          </w:p>
+        </w:tc>
+        <w:tc>
+          <w:tcPr>
+            <w:tcW w:w="1176" w:type="dxa"/>
+          </w:tcPr>
+          <w:p>
+            <w:pPr>
+              <w:spacing w:after="684" w:line="249" w:lineRule="auto"/>
+              <w:ind w:left="0" w:firstLine="0"/>
+              <w:jc w:val="center"/>
+              <w:rPr>
+                <w:color w:val="auto"/>
+                <w:u w:val="none"/>
+              </w:rPr>
+            </w:pPr>
+            <w:r>
+              <w:rPr>
+                <w:color w:val="auto"/>
+                <w:u w:val="none"/>
+              </w:rPr>
+              <w:t>Entrée</w:t>
+            </w:r>
+          </w:p>
+        </w:tc>
+        <w:tc>
+          <w:tcPr>
+            <w:tcW w:w="2429" w:type="dxa"/>
+          </w:tcPr>
+          <w:p>
+            <w:pPr>
+              <w:spacing w:after="684" w:line="249" w:lineRule="auto"/>
+              <w:ind w:left="0" w:firstLine="0"/>
+              <w:jc w:val="center"/>
+              <w:rPr>
+                <w:color w:val="auto"/>
+                <w:u w:val="none"/>
+              </w:rPr>
+            </w:pPr>
+            <w:r>
+              <w:rPr>
+                <w:color w:val="auto"/>
+                <w:u w:val="none"/>
+              </w:rPr>
+              <w:t>Sortie Attendue</w:t>
+            </w:r>
+          </w:p>
+        </w:tc>
+        <w:tc>
+          <w:tcPr>
+            <w:tcW w:w="1301" w:type="dxa"/>
+          </w:tcPr>
+          <w:p>
+            <w:pPr>
+              <w:spacing w:after="684" w:line="249" w:lineRule="auto"/>
+              <w:ind w:left="0" w:firstLine="0"/>
+              <w:jc w:val="center"/>
+              <w:rPr>
+                <w:color w:val="auto"/>
+                <w:u w:val="none"/>
+              </w:rPr>
+            </w:pPr>
+            <w:r>
+              <w:rPr>
+                <w:color w:val="auto"/>
+                <w:u w:val="none"/>
+              </w:rPr>
+              <w:t>Méthode de Test</w:t>
+            </w:r>
+          </w:p>
+        </w:tc>
+        <w:tc>
+          <w:tcPr>
+            <w:tcW w:w="1316" w:type="dxa"/>
+          </w:tcPr>
+          <w:p>
+            <w:pPr>
+              <w:spacing w:after="684" w:line="249" w:lineRule="auto"/>
+              <w:ind w:left="0" w:firstLine="0"/>
+              <w:jc w:val="center"/>
+              <w:rPr>
+                <w:color w:val="auto"/>
+                <w:u w:val="none"/>
+              </w:rPr>
+            </w:pPr>
+            <w:r>
+              <w:rPr>
+                <w:color w:val="auto"/>
+                <w:u w:val="none"/>
+              </w:rPr>
+              <w:t>Remarque</w:t>
+            </w:r>
+          </w:p>
+        </w:tc>
+      </w:tr>
+      <w:tr>
+        <w:tc>
+          <w:tcPr>
+            <w:tcW w:w="530" w:type="dxa"/>
+          </w:tcPr>
+          <w:p>
+            <w:pPr>
+              <w:spacing w:after="684" w:line="249" w:lineRule="auto"/>
+              <w:ind w:left="0" w:firstLine="0"/>
+              <w:jc w:val="both"/>
+              <w:rPr>
+                <w:color w:val="auto"/>
+                <w:u w:val="none"/>
+              </w:rPr>
+            </w:pPr>
+            <w:r>
+              <w:rPr>
+                <w:color w:val="auto"/>
+                <w:u w:val="none"/>
+              </w:rPr>
+              <w:t>01</w:t>
+            </w:r>
+          </w:p>
+        </w:tc>
+        <w:tc>
+          <w:tcPr>
+            <w:tcW w:w="1938" w:type="dxa"/>
+          </w:tcPr>
+          <w:p>
+            <w:pPr>
+              <w:spacing w:after="684" w:line="249" w:lineRule="auto"/>
+              <w:ind w:left="0" w:firstLine="0"/>
+              <w:rPr>
+                <w:color w:val="auto"/>
+                <w:u w:val="none"/>
+              </w:rPr>
+            </w:pPr>
+          </w:p>
+        </w:tc>
+        <w:tc>
+          <w:tcPr>
+            <w:tcW w:w="1176" w:type="dxa"/>
+          </w:tcPr>
+          <w:p>
+            <w:pPr>
+              <w:spacing w:after="684" w:line="249" w:lineRule="auto"/>
+              <w:ind w:left="0" w:firstLine="0"/>
+              <w:rPr>
+                <w:color w:val="auto"/>
+                <w:u w:val="none"/>
+              </w:rPr>
+            </w:pPr>
+          </w:p>
+        </w:tc>
+        <w:tc>
+          <w:tcPr>
+            <w:tcW w:w="2429" w:type="dxa"/>
+          </w:tcPr>
+          <w:p>
+            <w:pPr>
+              <w:spacing w:after="684" w:line="249" w:lineRule="auto"/>
+              <w:ind w:left="0" w:firstLine="0"/>
+              <w:rPr>
+                <w:color w:val="auto"/>
+                <w:u w:val="none"/>
+              </w:rPr>
+            </w:pPr>
+          </w:p>
+        </w:tc>
+        <w:tc>
+          <w:tcPr>
+            <w:tcW w:w="1301" w:type="dxa"/>
+          </w:tcPr>
+          <w:p>
+            <w:pPr>
+              <w:spacing w:after="684" w:line="249" w:lineRule="auto"/>
+              <w:ind w:left="0" w:firstLine="0"/>
+              <w:rPr>
+                <w:color w:val="auto"/>
+                <w:u w:val="none"/>
+              </w:rPr>
+            </w:pPr>
+          </w:p>
+        </w:tc>
+        <w:tc>
+          <w:tcPr>
+            <w:tcW w:w="1316" w:type="dxa"/>
+          </w:tcPr>
+          <w:p>
+            <w:pPr>
+              <w:spacing w:after="684" w:line="249" w:lineRule="auto"/>
+              <w:ind w:left="0" w:firstLine="0"/>
+              <w:rPr>
+                <w:color w:val="auto"/>
+                <w:u w:val="none"/>
+              </w:rPr>
+            </w:pPr>
+          </w:p>
+        </w:tc>
+      </w:tr>
+      <w:tr>
+        <w:tc>
+          <w:tcPr>
+            <w:tcW w:w="530" w:type="dxa"/>
+          </w:tcPr>
+          <w:p>
+            <w:pPr>
+              <w:spacing w:after="684" w:line="249" w:lineRule="auto"/>
+              <w:ind w:left="0" w:firstLine="0"/>
+              <w:jc w:val="both"/>
+              <w:rPr>
+                <w:color w:val="auto"/>
+                <w:u w:val="none"/>
+              </w:rPr>
+            </w:pPr>
+            <w:r>
+              <w:rPr>
+                <w:color w:val="auto"/>
+                <w:u w:val="none"/>
+              </w:rPr>
+              <w:t>02</w:t>
+            </w:r>
+          </w:p>
+        </w:tc>
+        <w:tc>
+          <w:tcPr>
+            <w:tcW w:w="1938" w:type="dxa"/>
+          </w:tcPr>
+          <w:p>
+            <w:pPr>
+              <w:spacing w:after="684" w:line="249" w:lineRule="auto"/>
+              <w:ind w:left="0" w:firstLine="0"/>
+              <w:rPr>
+                <w:color w:val="auto"/>
+                <w:u w:val="none"/>
+              </w:rPr>
+            </w:pPr>
+          </w:p>
+        </w:tc>
+        <w:tc>
+          <w:tcPr>
+            <w:tcW w:w="1176" w:type="dxa"/>
+          </w:tcPr>
+          <w:p>
+            <w:pPr>
+              <w:spacing w:after="684" w:line="249" w:lineRule="auto"/>
+              <w:ind w:left="0" w:firstLine="0"/>
+              <w:rPr>
+                <w:color w:val="auto"/>
+                <w:u w:val="none"/>
+              </w:rPr>
+            </w:pPr>
+          </w:p>
+        </w:tc>
+        <w:tc>
+          <w:tcPr>
+            <w:tcW w:w="2429" w:type="dxa"/>
+          </w:tcPr>
+          <w:p>
+            <w:pPr>
+              <w:spacing w:after="684" w:line="249" w:lineRule="auto"/>
+              <w:ind w:left="0" w:firstLine="0"/>
+              <w:rPr>
+                <w:color w:val="auto"/>
+                <w:u w:val="none"/>
+              </w:rPr>
+            </w:pPr>
+          </w:p>
+        </w:tc>
+        <w:tc>
+          <w:tcPr>
+            <w:tcW w:w="1301" w:type="dxa"/>
+          </w:tcPr>
+          <w:p>
+            <w:pPr>
+              <w:spacing w:after="684" w:line="249" w:lineRule="auto"/>
+              <w:ind w:left="0" w:firstLine="0"/>
+              <w:rPr>
+                <w:color w:val="auto"/>
+                <w:u w:val="none"/>
+              </w:rPr>
+            </w:pPr>
+          </w:p>
+        </w:tc>
+        <w:tc>
+          <w:tcPr>
+            <w:tcW w:w="1316" w:type="dxa"/>
+          </w:tcPr>
+          <w:p>
+            <w:pPr>
+              <w:spacing w:after="684" w:line="249" w:lineRule="auto"/>
+              <w:ind w:left="0" w:firstLine="0"/>
+              <w:rPr>
+                <w:color w:val="auto"/>
+                <w:u w:val="none"/>
+              </w:rPr>
+            </w:pPr>
+          </w:p>
+        </w:tc>
+      </w:tr>
+      <w:tr>
+        <w:tc>
+          <w:tcPr>
+            <w:tcW w:w="530" w:type="dxa"/>
+          </w:tcPr>
+          <w:p>
+            <w:pPr>
+              <w:spacing w:after="684" w:line="249" w:lineRule="auto"/>
+              <w:ind w:left="0" w:firstLine="0"/>
+              <w:jc w:val="both"/>
+              <w:rPr>
+                <w:color w:val="auto"/>
+                <w:u w:val="none"/>
+              </w:rPr>
+            </w:pPr>
+            <w:r>
+              <w:rPr>
+                <w:color w:val="auto"/>
+                <w:u w:val="none"/>
+              </w:rPr>
+              <w:t>03</w:t>
+            </w:r>
+          </w:p>
+        </w:tc>
+        <w:tc>
+          <w:tcPr>
+            <w:tcW w:w="1938" w:type="dxa"/>
+          </w:tcPr>
+          <w:p>
+            <w:pPr>
+              <w:spacing w:after="684" w:line="249" w:lineRule="auto"/>
+              <w:ind w:left="0" w:firstLine="0"/>
+              <w:rPr>
+                <w:color w:val="auto"/>
+                <w:u w:val="none"/>
+              </w:rPr>
+            </w:pPr>
+          </w:p>
+        </w:tc>
+        <w:tc>
+          <w:tcPr>
+            <w:tcW w:w="1176" w:type="dxa"/>
+          </w:tcPr>
+          <w:p>
+            <w:pPr>
+              <w:spacing w:after="684" w:line="249" w:lineRule="auto"/>
+              <w:ind w:left="0" w:firstLine="0"/>
+              <w:rPr>
+                <w:color w:val="auto"/>
+                <w:u w:val="none"/>
+              </w:rPr>
+            </w:pPr>
+          </w:p>
+        </w:tc>
+        <w:tc>
+          <w:tcPr>
+            <w:tcW w:w="2429" w:type="dxa"/>
+          </w:tcPr>
+          <w:p>
+            <w:pPr>
+              <w:spacing w:after="684" w:line="249" w:lineRule="auto"/>
+              <w:ind w:left="0" w:firstLine="0"/>
+              <w:rPr>
+                <w:color w:val="auto"/>
+                <w:u w:val="none"/>
+              </w:rPr>
+            </w:pPr>
+          </w:p>
+        </w:tc>
+        <w:tc>
+          <w:tcPr>
+            <w:tcW w:w="1301" w:type="dxa"/>
+          </w:tcPr>
+          <w:p>
+            <w:pPr>
+              <w:spacing w:after="684" w:line="249" w:lineRule="auto"/>
+              <w:ind w:left="0" w:firstLine="0"/>
+              <w:rPr>
+                <w:color w:val="auto"/>
+                <w:u w:val="none"/>
+              </w:rPr>
+            </w:pPr>
+          </w:p>
+        </w:tc>
+        <w:tc>
+          <w:tcPr>
+            <w:tcW w:w="1316" w:type="dxa"/>
+          </w:tcPr>
+          <w:p>
+            <w:pPr>
+              <w:spacing w:after="684" w:line="249" w:lineRule="auto"/>
+              <w:ind w:left="0" w:firstLine="0"/>
+              <w:rPr>
+                <w:color w:val="auto"/>
+                <w:u w:val="none"/>
+              </w:rPr>
+            </w:pPr>
+          </w:p>
+        </w:tc>
+      </w:tr>
+    </w:tbl>
+    <w:p>
+      <w:pPr>
+        <w:ind w:left="0" w:firstLine="0"/>
+      </w:pPr>
+    </w:p>
+    <w:p>
+      <w:pPr>
+        <w:pStyle w:val="Paragraphedeliste"/>
+        <w:numPr>
+          <w:ilvl w:val="0"/>
+          <w:numId w:val="5"/>
+        </w:numPr>
+      </w:pPr>
+      <w:r>
+        <w:t>Vehicle</w:t>
+      </w:r>
+    </w:p>
+    <w:tbl>
+      <w:tblPr>
+        <w:tblStyle w:val="Grilledutableau"/>
+        <w:tblW w:w="0" w:type="auto"/>
+        <w:tblInd w:w="372" w:type="dxa"/>
+        <w:tblLook w:val="04A0" w:firstRow="1" w:lastRow="0" w:firstColumn="1" w:lastColumn="0" w:noHBand="0" w:noVBand="1"/>
+      </w:tblPr>
+      <w:tblGrid>
+        <w:gridCol w:w="530"/>
+        <w:gridCol w:w="1938"/>
+        <w:gridCol w:w="1176"/>
+        <w:gridCol w:w="2429"/>
+        <w:gridCol w:w="1301"/>
+        <w:gridCol w:w="1316"/>
+      </w:tblGrid>
+      <w:tr>
+        <w:trPr>
+          <w:trHeight w:val="683"/>
+        </w:trPr>
+        <w:tc>
+          <w:tcPr>
+            <w:tcW w:w="530" w:type="dxa"/>
+          </w:tcPr>
+          <w:p>
+            <w:pPr>
+              <w:spacing w:after="684" w:line="249" w:lineRule="auto"/>
+              <w:ind w:left="0" w:firstLine="0"/>
+              <w:jc w:val="center"/>
+              <w:rPr>
+                <w:color w:val="auto"/>
+                <w:u w:val="none"/>
+              </w:rPr>
+            </w:pPr>
+            <w:r>
+              <w:rPr>
+                <w:color w:val="auto"/>
+                <w:u w:val="none"/>
+              </w:rPr>
+              <w:t>ID</w:t>
+            </w:r>
+          </w:p>
+        </w:tc>
+        <w:tc>
+          <w:tcPr>
+            <w:tcW w:w="1938" w:type="dxa"/>
+          </w:tcPr>
+          <w:p>
+            <w:pPr>
+              <w:spacing w:after="684" w:line="249" w:lineRule="auto"/>
+              <w:ind w:left="0" w:firstLine="0"/>
+              <w:jc w:val="center"/>
+              <w:rPr>
+                <w:color w:val="auto"/>
+                <w:u w:val="none"/>
+              </w:rPr>
+            </w:pPr>
+            <w:r>
+              <w:rPr>
+                <w:color w:val="auto"/>
+                <w:u w:val="none"/>
+              </w:rPr>
+              <w:t>Description</w:t>
+            </w:r>
+          </w:p>
+        </w:tc>
+        <w:tc>
+          <w:tcPr>
+            <w:tcW w:w="1176" w:type="dxa"/>
+          </w:tcPr>
+          <w:p>
+            <w:pPr>
+              <w:spacing w:after="684" w:line="249" w:lineRule="auto"/>
+              <w:ind w:left="0" w:firstLine="0"/>
+              <w:jc w:val="center"/>
+              <w:rPr>
+                <w:color w:val="auto"/>
+                <w:u w:val="none"/>
+              </w:rPr>
+            </w:pPr>
+            <w:r>
+              <w:rPr>
+                <w:color w:val="auto"/>
+                <w:u w:val="none"/>
+              </w:rPr>
+              <w:t>Entrée</w:t>
+            </w:r>
+          </w:p>
+        </w:tc>
+        <w:tc>
+          <w:tcPr>
+            <w:tcW w:w="2429" w:type="dxa"/>
+          </w:tcPr>
+          <w:p>
+            <w:pPr>
+              <w:spacing w:after="684" w:line="249" w:lineRule="auto"/>
+              <w:ind w:left="0" w:firstLine="0"/>
+              <w:jc w:val="center"/>
+              <w:rPr>
+                <w:color w:val="auto"/>
+                <w:u w:val="none"/>
+              </w:rPr>
+            </w:pPr>
+            <w:r>
+              <w:rPr>
+                <w:color w:val="auto"/>
+                <w:u w:val="none"/>
+              </w:rPr>
+              <w:t>Sortie Attendue</w:t>
+            </w:r>
+          </w:p>
+        </w:tc>
+        <w:tc>
+          <w:tcPr>
+            <w:tcW w:w="1301" w:type="dxa"/>
+          </w:tcPr>
+          <w:p>
+            <w:pPr>
+              <w:spacing w:after="684" w:line="249" w:lineRule="auto"/>
+              <w:ind w:left="0" w:firstLine="0"/>
+              <w:jc w:val="center"/>
+              <w:rPr>
+                <w:color w:val="auto"/>
+                <w:u w:val="none"/>
+              </w:rPr>
+            </w:pPr>
+            <w:r>
+              <w:rPr>
+                <w:color w:val="auto"/>
+                <w:u w:val="none"/>
+              </w:rPr>
+              <w:t>Méthode de Test</w:t>
+            </w:r>
+          </w:p>
+        </w:tc>
+        <w:tc>
+          <w:tcPr>
+            <w:tcW w:w="1316" w:type="dxa"/>
+          </w:tcPr>
+          <w:p>
+            <w:pPr>
+              <w:spacing w:after="684" w:line="249" w:lineRule="auto"/>
+              <w:ind w:left="0" w:firstLine="0"/>
+              <w:jc w:val="center"/>
+              <w:rPr>
+                <w:color w:val="auto"/>
+                <w:u w:val="none"/>
+              </w:rPr>
+            </w:pPr>
+            <w:r>
+              <w:rPr>
+                <w:color w:val="auto"/>
+                <w:u w:val="none"/>
+              </w:rPr>
+              <w:t>Remarque</w:t>
+            </w:r>
+          </w:p>
+        </w:tc>
+      </w:tr>
+      <w:tr>
+        <w:tc>
+          <w:tcPr>
+            <w:tcW w:w="530" w:type="dxa"/>
+          </w:tcPr>
+          <w:p>
+            <w:pPr>
+              <w:spacing w:after="684" w:line="249" w:lineRule="auto"/>
+              <w:ind w:left="0" w:firstLine="0"/>
+              <w:jc w:val="both"/>
+              <w:rPr>
+                <w:color w:val="auto"/>
+                <w:u w:val="none"/>
+              </w:rPr>
+            </w:pPr>
+            <w:r>
+              <w:rPr>
+                <w:color w:val="auto"/>
+                <w:u w:val="none"/>
+              </w:rPr>
+              <w:lastRenderedPageBreak/>
+              <w:t>01</w:t>
+            </w:r>
+          </w:p>
+        </w:tc>
+        <w:tc>
+          <w:tcPr>
+            <w:tcW w:w="1938" w:type="dxa"/>
+          </w:tcPr>
+          <w:p>
+            <w:pPr>
+              <w:spacing w:after="684" w:line="249" w:lineRule="auto"/>
+              <w:ind w:left="0" w:firstLine="0"/>
+              <w:rPr>
+                <w:color w:val="auto"/>
+                <w:u w:val="none"/>
+              </w:rPr>
+            </w:pPr>
+          </w:p>
+        </w:tc>
+        <w:tc>
+          <w:tcPr>
+            <w:tcW w:w="1176" w:type="dxa"/>
+          </w:tcPr>
+          <w:p>
+            <w:pPr>
+              <w:spacing w:after="684" w:line="249" w:lineRule="auto"/>
+              <w:ind w:left="0" w:firstLine="0"/>
+              <w:rPr>
+                <w:color w:val="auto"/>
+                <w:u w:val="none"/>
+              </w:rPr>
+            </w:pPr>
+          </w:p>
+        </w:tc>
+        <w:tc>
+          <w:tcPr>
+            <w:tcW w:w="2429" w:type="dxa"/>
+          </w:tcPr>
+          <w:p>
+            <w:pPr>
+              <w:spacing w:after="684" w:line="249" w:lineRule="auto"/>
+              <w:ind w:left="0" w:firstLine="0"/>
+              <w:rPr>
+                <w:color w:val="auto"/>
+                <w:u w:val="none"/>
+              </w:rPr>
+            </w:pPr>
+          </w:p>
+        </w:tc>
+        <w:tc>
+          <w:tcPr>
+            <w:tcW w:w="1301" w:type="dxa"/>
+          </w:tcPr>
+          <w:p>
+            <w:pPr>
+              <w:spacing w:after="684" w:line="249" w:lineRule="auto"/>
+              <w:ind w:left="0" w:firstLine="0"/>
+              <w:rPr>
+                <w:color w:val="auto"/>
+                <w:u w:val="none"/>
+              </w:rPr>
+            </w:pPr>
+          </w:p>
+        </w:tc>
+        <w:tc>
+          <w:tcPr>
+            <w:tcW w:w="1316" w:type="dxa"/>
+          </w:tcPr>
+          <w:p>
+            <w:pPr>
+              <w:spacing w:after="684" w:line="249" w:lineRule="auto"/>
+              <w:ind w:left="0" w:firstLine="0"/>
+              <w:rPr>
+                <w:color w:val="auto"/>
+                <w:u w:val="none"/>
+              </w:rPr>
+            </w:pPr>
+          </w:p>
+        </w:tc>
+      </w:tr>
+      <w:tr>
+        <w:tc>
+          <w:tcPr>
+            <w:tcW w:w="530" w:type="dxa"/>
+          </w:tcPr>
+          <w:p>
+            <w:pPr>
+              <w:spacing w:after="684" w:line="249" w:lineRule="auto"/>
+              <w:ind w:left="0" w:firstLine="0"/>
+              <w:jc w:val="both"/>
+              <w:rPr>
+                <w:color w:val="auto"/>
+                <w:u w:val="none"/>
+              </w:rPr>
+            </w:pPr>
+            <w:r>
+              <w:rPr>
+                <w:color w:val="auto"/>
+                <w:u w:val="none"/>
+              </w:rPr>
+              <w:t>02</w:t>
+            </w:r>
+          </w:p>
+        </w:tc>
+        <w:tc>
+          <w:tcPr>
+            <w:tcW w:w="1938" w:type="dxa"/>
+          </w:tcPr>
+          <w:p>
+            <w:pPr>
+              <w:spacing w:after="684" w:line="249" w:lineRule="auto"/>
+              <w:ind w:left="0" w:firstLine="0"/>
+              <w:rPr>
+                <w:color w:val="auto"/>
+                <w:u w:val="none"/>
+              </w:rPr>
+            </w:pPr>
+          </w:p>
+        </w:tc>
+        <w:tc>
+          <w:tcPr>
+            <w:tcW w:w="1176" w:type="dxa"/>
+          </w:tcPr>
+          <w:p>
+            <w:pPr>
+              <w:spacing w:after="684" w:line="249" w:lineRule="auto"/>
+              <w:ind w:left="0" w:firstLine="0"/>
+              <w:rPr>
+                <w:color w:val="auto"/>
+                <w:u w:val="none"/>
+              </w:rPr>
+            </w:pPr>
+          </w:p>
+        </w:tc>
+        <w:tc>
+          <w:tcPr>
+            <w:tcW w:w="2429" w:type="dxa"/>
+          </w:tcPr>
+          <w:p>
+            <w:pPr>
+              <w:spacing w:after="684" w:line="249" w:lineRule="auto"/>
+              <w:ind w:left="0" w:firstLine="0"/>
+              <w:rPr>
+                <w:color w:val="auto"/>
+                <w:u w:val="none"/>
+              </w:rPr>
+            </w:pPr>
+          </w:p>
+        </w:tc>
+        <w:tc>
+          <w:tcPr>
+            <w:tcW w:w="1301" w:type="dxa"/>
+          </w:tcPr>
+          <w:p>
+            <w:pPr>
+              <w:spacing w:after="684" w:line="249" w:lineRule="auto"/>
+              <w:ind w:left="0" w:firstLine="0"/>
+              <w:rPr>
+                <w:color w:val="auto"/>
+                <w:u w:val="none"/>
+              </w:rPr>
+            </w:pPr>
+          </w:p>
+        </w:tc>
+        <w:tc>
+          <w:tcPr>
+            <w:tcW w:w="1316" w:type="dxa"/>
+          </w:tcPr>
+          <w:p>
+            <w:pPr>
+              <w:spacing w:after="684" w:line="249" w:lineRule="auto"/>
+              <w:ind w:left="0" w:firstLine="0"/>
+              <w:rPr>
+                <w:color w:val="auto"/>
+                <w:u w:val="none"/>
+              </w:rPr>
+            </w:pPr>
+          </w:p>
+        </w:tc>
+      </w:tr>
+      <w:tr>
+        <w:tc>
+          <w:tcPr>
+            <w:tcW w:w="530" w:type="dxa"/>
+          </w:tcPr>
+          <w:p>
+            <w:pPr>
+              <w:spacing w:after="684" w:line="249" w:lineRule="auto"/>
+              <w:ind w:left="0" w:firstLine="0"/>
+              <w:jc w:val="both"/>
+              <w:rPr>
+                <w:color w:val="auto"/>
+                <w:u w:val="none"/>
+              </w:rPr>
+            </w:pPr>
+            <w:r>
+              <w:rPr>
+                <w:color w:val="auto"/>
+                <w:u w:val="none"/>
+              </w:rPr>
+              <w:t>03</w:t>
+            </w:r>
+          </w:p>
+        </w:tc>
+        <w:tc>
+          <w:tcPr>
+            <w:tcW w:w="1938" w:type="dxa"/>
+          </w:tcPr>
+          <w:p>
+            <w:pPr>
+              <w:spacing w:after="684" w:line="249" w:lineRule="auto"/>
+              <w:ind w:left="0" w:firstLine="0"/>
+              <w:rPr>
+                <w:color w:val="auto"/>
+                <w:u w:val="none"/>
+              </w:rPr>
+            </w:pPr>
+          </w:p>
+        </w:tc>
+        <w:tc>
+          <w:tcPr>
+            <w:tcW w:w="1176" w:type="dxa"/>
+          </w:tcPr>
+          <w:p>
+            <w:pPr>
+              <w:spacing w:after="684" w:line="249" w:lineRule="auto"/>
+              <w:ind w:left="0" w:firstLine="0"/>
+              <w:rPr>
+                <w:color w:val="auto"/>
+                <w:u w:val="none"/>
+              </w:rPr>
+            </w:pPr>
+          </w:p>
+        </w:tc>
+        <w:tc>
+          <w:tcPr>
+            <w:tcW w:w="2429" w:type="dxa"/>
+          </w:tcPr>
+          <w:p>
+            <w:pPr>
+              <w:spacing w:after="684" w:line="249" w:lineRule="auto"/>
+              <w:ind w:left="0" w:firstLine="0"/>
+              <w:rPr>
+                <w:color w:val="auto"/>
+                <w:u w:val="none"/>
+              </w:rPr>
+            </w:pPr>
+          </w:p>
+        </w:tc>
+        <w:tc>
+          <w:tcPr>
+            <w:tcW w:w="1301" w:type="dxa"/>
+          </w:tcPr>
+          <w:p>
+            <w:pPr>
+              <w:spacing w:after="684" w:line="249" w:lineRule="auto"/>
+              <w:ind w:left="0" w:firstLine="0"/>
+              <w:rPr>
+                <w:color w:val="auto"/>
+                <w:u w:val="none"/>
+              </w:rPr>
+            </w:pPr>
+          </w:p>
+        </w:tc>
+        <w:tc>
+          <w:tcPr>
+            <w:tcW w:w="1316" w:type="dxa"/>
+          </w:tcPr>
+          <w:p>
+            <w:pPr>
+              <w:spacing w:after="684" w:line="249" w:lineRule="auto"/>
+              <w:ind w:left="0" w:firstLine="0"/>
+              <w:rPr>
+                <w:color w:val="auto"/>
+                <w:u w:val="none"/>
+                <w:lang w:val="en-US"/>
+              </w:rPr>
+            </w:pPr>
+          </w:p>
+        </w:tc>
+      </w:tr>
+    </w:tbl>
+    <w:p>
+      <w:pPr>
+        <w:ind w:left="0" w:firstLine="0"/>
+      </w:pPr>
+    </w:p>
     <w:p>
       <w:pPr>
         <w:pStyle w:val="Titre1"/>
@@ -12607,13 +14154,13 @@
           <w:u w:val="none"/>
         </w:rPr>
         <w:drawing>
-          <wp:anchor distT="0" distB="0" distL="114300" distR="114300" simplePos="0" relativeHeight="251658240" behindDoc="1" locked="0" layoutInCell="1" allowOverlap="1" wp14:anchorId="667C0A9A" wp14:editId="45F596FC">
+          <wp:anchor distT="0" distB="0" distL="114300" distR="114300" simplePos="0" relativeHeight="251658240" behindDoc="1" locked="0" layoutInCell="1" allowOverlap="1" wp14:anchorId="667C0A9A" wp14:editId="2D6D5857">
             <wp:simplePos x="0" y="0"/>
             <wp:positionH relativeFrom="margin">
-              <wp:align>right</wp:align>
+              <wp:posOffset>-223880</wp:posOffset>
             </wp:positionH>
             <wp:positionV relativeFrom="paragraph">
-              <wp:posOffset>362801</wp:posOffset>
+              <wp:posOffset>336706</wp:posOffset>
             </wp:positionV>
             <wp:extent cx="6079898" cy="3025775"/>
             <wp:effectExtent l="0" t="0" r="0" b="3175"/>
@@ -12671,6 +14218,39 @@
           <w:u w:val="none"/>
         </w:rPr>
       </w:pPr>
+    </w:p>
+    <w:p>
+      <w:pPr>
+        <w:rPr>
+          <w:color w:val="auto"/>
+          <w:u w:val="none"/>
+        </w:rPr>
+      </w:pPr>
+    </w:p>
+    <w:p>
+      <w:pPr>
+        <w:spacing w:after="160"/>
+        <w:ind w:left="0" w:firstLine="0"/>
+        <w:rPr>
+          <w:color w:val="auto"/>
+          <w:u w:val="none"/>
+        </w:rPr>
+      </w:pPr>
+      <w:r>
+        <w:rPr>
+          <w:color w:val="auto"/>
+          <w:u w:val="none"/>
+        </w:rPr>
+        <w:br w:type="page"/>
+      </w:r>
+    </w:p>
+    <w:p>
+      <w:pPr>
+        <w:rPr>
+          <w:color w:val="auto"/>
+          <w:u w:val="none"/>
+        </w:rPr>
+      </w:pPr>
       <w:r>
         <w:rPr>
           <w:noProof/>
@@ -12679,13 +14259,13 @@
         </w:rPr>
         <w:lastRenderedPageBreak/>
         <w:drawing>
-          <wp:anchor distT="0" distB="0" distL="114300" distR="114300" simplePos="0" relativeHeight="251659264" behindDoc="0" locked="0" layoutInCell="1" allowOverlap="1" wp14:anchorId="6C932BD7" wp14:editId="304E909A">
+          <wp:anchor distT="0" distB="0" distL="114300" distR="114300" simplePos="0" relativeHeight="251662336" behindDoc="0" locked="0" layoutInCell="1" allowOverlap="1" wp14:anchorId="10C05942" wp14:editId="07E2A4D9">
             <wp:simplePos x="0" y="0"/>
             <wp:positionH relativeFrom="margin">
-              <wp:posOffset>38448</wp:posOffset>
+              <wp:align>left</wp:align>
             </wp:positionH>
             <wp:positionV relativeFrom="paragraph">
-              <wp:posOffset>191</wp:posOffset>
+              <wp:posOffset>0</wp:posOffset>
             </wp:positionV>
             <wp:extent cx="5760720" cy="3025775"/>
             <wp:effectExtent l="0" t="0" r="0" b="3175"/>
@@ -14727,17 +16307,17 @@
   <w:abstractNum w:abstractNumId="8" w15:restartNumberingAfterBreak="0">
     <w:nsid w:val="49061D3C"/>
     <w:multiLevelType w:val="hybridMultilevel"/>
-    <w:tmpl w:val="8C18F570"/>
-    <w:lvl w:ilvl="0" w:tplc="040C0001">
+    <w:tmpl w:val="B2062BAA"/>
+    <w:lvl w:ilvl="0" w:tplc="040C000B">
       <w:start w:val="1"/>
       <w:numFmt w:val="bullet"/>
-      <w:lvlText w:val=""/>
+      <w:lvlText w:val=""/>
       <w:lvlJc w:val="left"/>
       <w:pPr>
         <w:ind w:left="720" w:hanging="360"/>
       </w:pPr>
       <w:rPr>
-        <w:rFonts w:ascii="Symbol" w:hAnsi="Symbol" w:hint="default"/>
+        <w:rFonts w:ascii="Wingdings" w:hAnsi="Wingdings" w:hint="default"/>
       </w:rPr>
     </w:lvl>
     <w:lvl w:ilvl="1" w:tplc="040C0003" w:tentative="1">
@@ -16000,7 +17580,7 @@
   <w:style w:type="paragraph" w:default="1" w:styleId="Normal">
     <w:name w:val="Normal"/>
     <w:qFormat/>
-    <w:rsid w:val="00E03EE8"/>
+    <w:rsid w:val="008947A6"/>
     <w:pPr>
       <w:spacing w:after="213"/>
       <w:ind w:left="382" w:hanging="10"/>
@@ -16101,6 +17681,7 @@
   <w:style w:type="character" w:default="1" w:styleId="Policepardfaut">
     <w:name w:val="Default Paragraph Font"/>
     <w:uiPriority w:val="1"/>
+    <w:semiHidden/>
     <w:unhideWhenUsed/>
   </w:style>
   <w:style w:type="table" w:default="1" w:styleId="TableauNormal">

</xml_diff>